<commit_message>
initial stab at paper after wiring
</commit_message>
<xml_diff>
--- a/docs/_paper-2022-ICNS-resilience.docx
+++ b/docs/_paper-2022-ICNS-resilience.docx
@@ -159,7 +159,7 @@
       </w:r>
     </w:p>
     <w:bookmarkEnd w:id="20"/>
-    <w:bookmarkStart w:id="23" w:name="introduction"/>
+    <w:bookmarkStart w:id="21" w:name="introduction"/>
     <w:p>
       <w:pPr>
         <w:pStyle w:val="Heading1"/>
@@ -177,40 +177,357 @@
         <w:t xml:space="preserve">Introduction</w:t>
       </w:r>
     </w:p>
+    <w:bookmarkEnd w:id="21"/>
+    <w:bookmarkStart w:id="25" w:name="background"/>
     <w:p>
       <w:pPr>
-        <w:pStyle w:val="FirstParagraph"/>
-      </w:pPr>
-      <w:r>
-        <w:t xml:space="preserve">Teaser</w:t>
-      </w:r>
-    </w:p>
-    <w:p>
-      <w:pPr>
-        <w:pStyle w:val="BodyText"/>
-      </w:pPr>
-      <w:r>
-        <w:t xml:space="preserve">Why important</w:t>
-      </w:r>
-    </w:p>
-    <w:p>
-      <w:pPr>
-        <w:pStyle w:val="BodyText"/>
-      </w:pPr>
-      <w:r>
-        <w:t xml:space="preserve">Previous work</w:t>
-      </w:r>
-    </w:p>
-    <w:bookmarkStart w:id="22" w:name="heading-2"/>
-    <w:p>
-      <w:pPr>
-        <w:pStyle w:val="Heading2"/>
+        <w:pStyle w:val="Heading1"/>
       </w:pPr>
       <w:r>
         <w:rPr>
           <w:rStyle w:val="SectionNumber"/>
         </w:rPr>
-        <w:t xml:space="preserve">2.1</w:t>
+        <w:t xml:space="preserve">3</w:t>
+      </w:r>
+      <w:r>
+        <w:tab/>
+      </w:r>
+      <w:r>
+        <w:t xml:space="preserve">Background</w:t>
+      </w:r>
+    </w:p>
+    <w:p>
+      <w:pPr>
+        <w:pStyle w:val="SourceCode"/>
+      </w:pPr>
+      <w:r>
+        <w:rPr>
+          <w:rStyle w:val="NormalTok"/>
+        </w:rPr>
+        <w:t xml:space="preserve">knitr</w:t>
+      </w:r>
+      <w:r>
+        <w:rPr>
+          <w:rStyle w:val="SpecialCharTok"/>
+        </w:rPr>
+        <w:t xml:space="preserve">::</w:t>
+      </w:r>
+      <w:r>
+        <w:rPr>
+          <w:rStyle w:val="FunctionTok"/>
+        </w:rPr>
+        <w:t xml:space="preserve">include_graphics</w:t>
+      </w:r>
+      <w:r>
+        <w:rPr>
+          <w:rStyle w:val="NormalTok"/>
+        </w:rPr>
+        <w:t xml:space="preserve">(</w:t>
+      </w:r>
+      <w:r>
+        <w:rPr>
+          <w:rStyle w:val="StringTok"/>
+        </w:rPr>
+        <w:t xml:space="preserve">"./figures/resilience-classical-description.png"</w:t>
+      </w:r>
+      <w:r>
+        <w:rPr>
+          <w:rStyle w:val="NormalTok"/>
+        </w:rPr>
+        <w:t xml:space="preserve">)</w:t>
+      </w:r>
+    </w:p>
+    <w:p>
+      <w:pPr>
+        <w:pStyle w:val="CaptionedFigure"/>
+      </w:pPr>
+      <w:r>
+        <w:drawing>
+          <wp:inline>
+            <wp:extent cx="5314566" cy="3737379"/>
+            <wp:effectExtent b="0" l="0" r="0" t="0"/>
+            <wp:docPr descr="Figure 3.1: Conceptual depiction of time dependent system behaviour (c.f. Guo et al. (2021))" title="" id="1" name="Picture"/>
+            <a:graphic>
+              <a:graphicData uri="http://schemas.openxmlformats.org/drawingml/2006/picture">
+                <pic:pic>
+                  <pic:nvPicPr>
+                    <pic:cNvPr descr="./figures/resilience-classical-description.png" id="0" name="Picture"/>
+                    <pic:cNvPicPr>
+                      <a:picLocks noChangeArrowheads="1" noChangeAspect="1"/>
+                    </pic:cNvPicPr>
+                  </pic:nvPicPr>
+                  <pic:blipFill>
+                    <a:blip r:embed="rId22"/>
+                    <a:stretch>
+                      <a:fillRect/>
+                    </a:stretch>
+                  </pic:blipFill>
+                  <pic:spPr bwMode="auto">
+                    <a:xfrm>
+                      <a:off x="0" y="0"/>
+                      <a:ext cx="5314566" cy="3737379"/>
+                    </a:xfrm>
+                    <a:prstGeom prst="rect">
+                      <a:avLst/>
+                    </a:prstGeom>
+                    <a:noFill/>
+                    <a:ln w="9525">
+                      <a:noFill/>
+                      <a:headEnd/>
+                      <a:tailEnd/>
+                    </a:ln>
+                  </pic:spPr>
+                </pic:pic>
+              </a:graphicData>
+            </a:graphic>
+          </wp:inline>
+        </w:drawing>
+      </w:r>
+    </w:p>
+    <w:p>
+      <w:pPr>
+        <w:pStyle w:val="ImageCaption"/>
+      </w:pPr>
+      <w:r>
+        <w:t xml:space="preserve">Figure 3.1: Conceptual depiction of time dependent system behaviour (c.f.</w:t>
+      </w:r>
+      <w:r>
+        <w:t xml:space="preserve"> </w:t>
+      </w:r>
+      <w:r>
+        <w:t xml:space="preserve">Guo et al. (2021)</w:t>
+      </w:r>
+      <w:r>
+        <w:t xml:space="preserve">)</w:t>
+      </w:r>
+    </w:p>
+    <w:p>
+      <w:pPr>
+        <w:pStyle w:val="BodyText"/>
+      </w:pPr>
+      <w:r>
+        <w:t xml:space="preserve">Several researchers have described the generic concept of disruption and recovery with respect to service provision, transportation infrastructures from a performance-based perspective, e.g.</w:t>
+      </w:r>
+      <w:r>
+        <w:t xml:space="preserve"> </w:t>
+      </w:r>
+      <w:r>
+        <w:t xml:space="preserve">Vugrin, Turnquist, and Brown (2014)</w:t>
+      </w:r>
+      <w:r>
+        <w:t xml:space="preserve">, GLUCH,</w:t>
+      </w:r>
+      <w:r>
+        <w:t xml:space="preserve"> </w:t>
+      </w:r>
+      <w:r>
+        <w:t xml:space="preserve">Koelle (2015)</w:t>
+      </w:r>
+      <w:r>
+        <w:t xml:space="preserve">.</w:t>
+      </w:r>
+      <w:r>
+        <w:t xml:space="preserve"> </w:t>
+      </w:r>
+      <w:r>
+        <w:t xml:space="preserve">These approaches identify distinct phases.</w:t>
+      </w:r>
+      <w:r>
+        <w:t xml:space="preserve"> </w:t>
+      </w:r>
+      <w:r>
+        <w:t xml:space="preserve">Fig.</w:t>
+      </w:r>
+      <w:r>
+        <w:t xml:space="preserve"> </w:t>
+      </w:r>
+      <w:r>
+        <w:t xml:space="preserve">3.1</w:t>
+      </w:r>
+      <w:r>
+        <w:t xml:space="preserve"> </w:t>
+      </w:r>
+      <w:r>
+        <w:t xml:space="preserve">depicts these phases.</w:t>
+      </w:r>
+    </w:p>
+    <w:p>
+      <w:pPr>
+        <w:pStyle w:val="BodyText"/>
+      </w:pPr>
+      <w:r>
+        <w:t xml:space="preserve">proposed the generic concept of</w:t>
+      </w:r>
+      <w:r>
+        <w:t xml:space="preserve"> </w:t>
+      </w:r>
+      <w:r>
+        <w:t xml:space="preserve">disruption and recovery underlying performance-based</w:t>
+      </w:r>
+      <w:r>
+        <w:t xml:space="preserve"> </w:t>
+      </w:r>
+      <w:r>
+        <w:t xml:space="preserve">approaches, which is a time-dependent function F(t). Under</w:t>
+      </w:r>
+      <w:r>
+        <w:t xml:space="preserve"> </w:t>
+      </w:r>
+      <w:r>
+        <w:t xml:space="preserve">noral operating conditions, the system performance</w:t>
+      </w:r>
+      <w:r>
+        <w:t xml:space="preserve"> </w:t>
+      </w:r>
+      <w:r>
+        <w:t xml:space="preserve">measure F has a nominal value, until the system suffering a</w:t>
+      </w:r>
+      <w:r>
+        <w:t xml:space="preserve"> </w:t>
+      </w:r>
+      <w:r>
+        <w:t xml:space="preserve">disruption at the time t0, as illustrated in Figure 1.</w:t>
+      </w:r>
+      <w:r>
+        <w:t xml:space="preserve"> </w:t>
+      </w:r>
+      <w:r>
+        <w:t xml:space="preserve">(e resilience formulation is the ratio of recovery to loss:</w:t>
+      </w:r>
+    </w:p>
+    <w:p>
+      <w:pPr>
+        <w:pStyle w:val="BodyText"/>
+      </w:pPr>
+      <m:oMathPara>
+        <m:oMathParaPr>
+          <m:jc m:val="center"/>
+        </m:oMathParaPr>
+        <m:oMath>
+          <m:r>
+            <m:t>R</m:t>
+          </m:r>
+          <m:r>
+            <m:rPr>
+              <m:sty m:val="p"/>
+            </m:rPr>
+            <m:t>(</m:t>
+          </m:r>
+          <m:r>
+            <m:t>t</m:t>
+          </m:r>
+          <m:r>
+            <m:rPr>
+              <m:sty m:val="p"/>
+            </m:rPr>
+            <m:t>)</m:t>
+          </m:r>
+          <m:r>
+            <m:rPr>
+              <m:sty m:val="p"/>
+            </m:rPr>
+            <m:t>=</m:t>
+          </m:r>
+          <m:f>
+            <m:fPr>
+              <m:type m:val="bar"/>
+            </m:fPr>
+            <m:num>
+              <m:r>
+                <m:t>F</m:t>
+              </m:r>
+              <m:r>
+                <m:rPr>
+                  <m:sty m:val="p"/>
+                </m:rPr>
+                <m:t>(</m:t>
+              </m:r>
+              <m:r>
+                <m:t>t</m:t>
+              </m:r>
+              <m:r>
+                <m:rPr>
+                  <m:sty m:val="p"/>
+                </m:rPr>
+                <m:t>)</m:t>
+              </m:r>
+              <m:r>
+                <m:rPr>
+                  <m:sty m:val="p"/>
+                </m:rPr>
+                <m:t>−</m:t>
+              </m:r>
+              <m:sSub>
+                <m:e>
+                  <m:r>
+                    <m:t>F</m:t>
+                  </m:r>
+                </m:e>
+                <m:sub>
+                  <m:r>
+                    <m:t>m</m:t>
+                  </m:r>
+                  <m:r>
+                    <m:t>i</m:t>
+                  </m:r>
+                  <m:r>
+                    <m:t>n</m:t>
+                  </m:r>
+                </m:sub>
+              </m:sSub>
+            </m:num>
+            <m:den>
+              <m:sSub>
+                <m:e>
+                  <m:r>
+                    <m:t>F</m:t>
+                  </m:r>
+                </m:e>
+                <m:sub>
+                  <m:r>
+                    <m:t>0</m:t>
+                  </m:r>
+                </m:sub>
+              </m:sSub>
+              <m:r>
+                <m:rPr>
+                  <m:sty m:val="p"/>
+                </m:rPr>
+                <m:t>−</m:t>
+              </m:r>
+              <m:sSub>
+                <m:e>
+                  <m:r>
+                    <m:t>F</m:t>
+                  </m:r>
+                </m:e>
+                <m:sub>
+                  <m:r>
+                    <m:t>m</m:t>
+                  </m:r>
+                  <m:r>
+                    <m:t>i</m:t>
+                  </m:r>
+                  <m:r>
+                    <m:t>n</m:t>
+                  </m:r>
+                </m:sub>
+              </m:sSub>
+            </m:den>
+          </m:f>
+        </m:oMath>
+      </m:oMathPara>
+    </w:p>
+    <w:bookmarkStart w:id="24" w:name="heading-2"/>
+    <w:p>
+      <w:pPr>
+        <w:pStyle w:val="Heading2"/>
+      </w:pPr>
+      <w:r>
+        <w:rPr>
+          <w:rStyle w:val="SectionNumber"/>
+        </w:rPr>
+        <w:t xml:space="preserve">3.1</w:t>
       </w:r>
       <w:r>
         <w:tab/>
@@ -263,7 +580,7 @@
         <w:t xml:space="preserve">one more bullet</w:t>
       </w:r>
     </w:p>
-    <w:bookmarkStart w:id="21" w:name="heading-3"/>
+    <w:bookmarkStart w:id="23" w:name="heading-3"/>
     <w:p>
       <w:pPr>
         <w:pStyle w:val="Heading3"/>
@@ -272,7 +589,7 @@
         <w:rPr>
           <w:rStyle w:val="SectionNumber"/>
         </w:rPr>
-        <w:t xml:space="preserve">2.1.1</w:t>
+        <w:t xml:space="preserve">3.1.1</w:t>
       </w:r>
       <w:r>
         <w:tab/>
@@ -286,16 +603,7 @@
         <w:pStyle w:val="FirstParagraph"/>
       </w:pPr>
       <w:r>
-        <w:t xml:space="preserve">cool text and cool reference</w:t>
-      </w:r>
-      <w:r>
-        <w:t xml:space="preserve"> </w:t>
-      </w:r>
-      <w:r>
-        <w:t xml:space="preserve">Koelle (2015)</w:t>
-      </w:r>
-      <w:r>
-        <w:t xml:space="preserve">.</w:t>
+        <w:t xml:space="preserve">cool text and cool reference .</w:t>
       </w:r>
     </w:p>
     <w:p>
@@ -317,55 +625,10 @@
         <w:t xml:space="preserve"># this could be code</w:t>
       </w:r>
     </w:p>
-    <w:bookmarkEnd w:id="21"/>
-    <w:bookmarkEnd w:id="22"/>
     <w:bookmarkEnd w:id="23"/>
-    <w:bookmarkStart w:id="24" w:name="acknowledgements"/>
-    <w:p>
-      <w:pPr>
-        <w:pStyle w:val="Heading1"/>
-      </w:pPr>
-      <w:r>
-        <w:rPr>
-          <w:rStyle w:val="SectionNumber"/>
-        </w:rPr>
-        <w:t xml:space="preserve">3</w:t>
-      </w:r>
-      <w:r>
-        <w:tab/>
-      </w:r>
-      <w:r>
-        <w:t xml:space="preserve">Acknowledgements</w:t>
-      </w:r>
-    </w:p>
-    <w:p>
-      <w:pPr>
-        <w:pStyle w:val="FirstParagraph"/>
-      </w:pPr>
-      <w:r>
-        <w:t xml:space="preserve">If an acknowledgement is necessary, include it under the heading Acknowledgements using the Heading 1 style. Use the Body Text style and include the acknowledgements immediately after the references.</w:t>
-      </w:r>
-      <w:r>
-        <w:t xml:space="preserve"> </w:t>
-      </w:r>
-      <w:r>
-        <w:t xml:space="preserve"># Disclaimer</w:t>
-      </w:r>
-      <w:r>
-        <w:t xml:space="preserve"> </w:t>
-      </w:r>
-      <w:r>
-        <w:t xml:space="preserve">If a disclaimer is necessary, include it under the heading Disclaimer using the Heading 1 style. Use the Body Text/Normal Text style and include the disclaimer immediately after the acknowledgements.</w:t>
-      </w:r>
-      <w:r>
-        <w:t xml:space="preserve"> </w:t>
-      </w:r>
-      <w:r>
-        <w:t xml:space="preserve"># Email Addresses</w:t>
-      </w:r>
-    </w:p>
     <w:bookmarkEnd w:id="24"/>
-    <w:bookmarkStart w:id="25" w:name="conference-identification"/>
+    <w:bookmarkEnd w:id="25"/>
+    <w:bookmarkStart w:id="26" w:name="conclusions"/>
     <w:p>
       <w:pPr>
         <w:pStyle w:val="Heading1"/>
@@ -380,7 +643,26 @@
         <w:tab/>
       </w:r>
       <w:r>
-        <w:t xml:space="preserve">Conference Identification</w:t>
+        <w:t xml:space="preserve">Conclusions</w:t>
+      </w:r>
+    </w:p>
+    <w:bookmarkEnd w:id="26"/>
+    <w:bookmarkStart w:id="27" w:name="acknowledgements"/>
+    <w:p>
+      <w:pPr>
+        <w:pStyle w:val="Heading1"/>
+      </w:pPr>
+      <w:r>
+        <w:rPr>
+          <w:rStyle w:val="SectionNumber"/>
+        </w:rPr>
+        <w:t xml:space="preserve">5</w:t>
+      </w:r>
+      <w:r>
+        <w:tab/>
+      </w:r>
+      <w:r>
+        <w:t xml:space="preserve">Acknowledgements</w:t>
       </w:r>
     </w:p>
     <w:p>
@@ -388,6 +670,51 @@
         <w:pStyle w:val="FirstParagraph"/>
       </w:pPr>
       <w:r>
+        <w:t xml:space="preserve">If an acknowledgement is necessary, include it under the heading Acknowledgements using the Heading 1 style. Use the Body Text style and include the acknowledgements immediately after the references.</w:t>
+      </w:r>
+      <w:r>
+        <w:t xml:space="preserve"> </w:t>
+      </w:r>
+      <w:r>
+        <w:t xml:space="preserve"># Disclaimer</w:t>
+      </w:r>
+      <w:r>
+        <w:t xml:space="preserve"> </w:t>
+      </w:r>
+      <w:r>
+        <w:t xml:space="preserve">If a disclaimer is necessary, include it under the heading Disclaimer using the Heading 1 style. Use the Body Text/Normal Text style and include the disclaimer immediately after the acknowledgements.</w:t>
+      </w:r>
+      <w:r>
+        <w:t xml:space="preserve"> </w:t>
+      </w:r>
+      <w:r>
+        <w:t xml:space="preserve"># Email Addresses</w:t>
+      </w:r>
+    </w:p>
+    <w:bookmarkEnd w:id="27"/>
+    <w:bookmarkStart w:id="28" w:name="conference-identification"/>
+    <w:p>
+      <w:pPr>
+        <w:pStyle w:val="Heading1"/>
+      </w:pPr>
+      <w:r>
+        <w:rPr>
+          <w:rStyle w:val="SectionNumber"/>
+        </w:rPr>
+        <w:t xml:space="preserve">6</w:t>
+      </w:r>
+      <w:r>
+        <w:tab/>
+      </w:r>
+      <w:r>
+        <w:t xml:space="preserve">Conference Identification</w:t>
+      </w:r>
+    </w:p>
+    <w:p>
+      <w:pPr>
+        <w:pStyle w:val="FirstParagraph"/>
+      </w:pPr>
+      <w:r>
         <w:t xml:space="preserve">2022 Integrated Communications Navigation and Surveillance (ICNS) Conference</w:t>
       </w:r>
       <w:r>
@@ -397,8 +724,8 @@
         <w:t xml:space="preserve">April 5-7, 2022</w:t>
       </w:r>
     </w:p>
-    <w:bookmarkEnd w:id="25"/>
-    <w:bookmarkStart w:id="28" w:name="references"/>
+    <w:bookmarkEnd w:id="28"/>
+    <w:bookmarkStart w:id="33" w:name="references"/>
     <w:p>
       <w:pPr>
         <w:pStyle w:val="Heading1"/>
@@ -407,8 +734,40 @@
         <w:t xml:space="preserve">References</w:t>
       </w:r>
     </w:p>
-    <w:bookmarkStart w:id="27" w:name="refs"/>
-    <w:bookmarkStart w:id="26" w:name="ref-koelle_resilience_2015"/>
+    <w:bookmarkStart w:id="32" w:name="refs"/>
+    <w:bookmarkStart w:id="29" w:name="ref-guo_resilience_2021"/>
+    <w:p>
+      <w:pPr>
+        <w:pStyle w:val="Bibliography"/>
+      </w:pPr>
+      <w:r>
+        <w:t xml:space="preserve">Guo, Jiuxia, Xinping Zhu, Chenxi Liu, and ShuzhiSam Ge. 2021.</w:t>
+      </w:r>
+      <w:r>
+        <w:t xml:space="preserve"> </w:t>
+      </w:r>
+      <w:r>
+        <w:t xml:space="preserve">“Resilience Modeling Method of Airport Network Affected by Global Public Health Events.”</w:t>
+      </w:r>
+      <w:r>
+        <w:t xml:space="preserve"> </w:t>
+      </w:r>
+      <w:r>
+        <w:rPr>
+          <w:iCs/>
+          <w:i/>
+        </w:rPr>
+        <w:t xml:space="preserve">Mathematical Problems in Engineering</w:t>
+      </w:r>
+      <w:r>
+        <w:t xml:space="preserve"> </w:t>
+      </w:r>
+      <w:r>
+        <w:t xml:space="preserve">2021.</w:t>
+      </w:r>
+    </w:p>
+    <w:bookmarkEnd w:id="29"/>
+    <w:bookmarkStart w:id="30" w:name="ref-koelle_resilience_2015"/>
     <w:p>
       <w:pPr>
         <w:pStyle w:val="Bibliography"/>
@@ -477,9 +836,41 @@
         <w:t xml:space="preserve">.</w:t>
       </w:r>
     </w:p>
-    <w:bookmarkEnd w:id="26"/>
-    <w:bookmarkEnd w:id="27"/>
-    <w:bookmarkEnd w:id="28"/>
+    <w:bookmarkEnd w:id="30"/>
+    <w:bookmarkStart w:id="31" w:name="ref-vugrin_recoverysequencing_2014"/>
+    <w:p>
+      <w:pPr>
+        <w:pStyle w:val="Bibliography"/>
+      </w:pPr>
+      <w:r>
+        <w:t xml:space="preserve">Vugrin, Eric D, Mark A Turnquist, and Nathanael JK Brown. 2014.</w:t>
+      </w:r>
+      <w:r>
+        <w:t xml:space="preserve"> </w:t>
+      </w:r>
+      <w:r>
+        <w:t xml:space="preserve">“Optimal Recovery Sequencing for Enhanced Resilience and Service Restoration in Transportation Networks.”</w:t>
+      </w:r>
+      <w:r>
+        <w:t xml:space="preserve"> </w:t>
+      </w:r>
+      <w:r>
+        <w:rPr>
+          <w:iCs/>
+          <w:i/>
+        </w:rPr>
+        <w:t xml:space="preserve">International Journal of Critical Infrastructures</w:t>
+      </w:r>
+      <w:r>
+        <w:t xml:space="preserve"> </w:t>
+      </w:r>
+      <w:r>
+        <w:t xml:space="preserve">10 (3-4): 218–46.</w:t>
+      </w:r>
+    </w:p>
+    <w:bookmarkEnd w:id="31"/>
+    <w:bookmarkEnd w:id="32"/>
+    <w:bookmarkEnd w:id="33"/>
     <w:sectPr>
       <w:pgSz w:w="12240" w:h="15840" w:code="1"/>
       <w:pgMar w:top="1152" w:right="1152" w:bottom="1800" w:left="1152" w:header="720" w:footer="1152" w:gutter="0"/>

</xml_diff>